<commit_message>
Add theory and create hash classes
</commit_message>
<xml_diff>
--- a/report.docx
+++ b/report.docx
@@ -1208,7 +1208,6 @@
             <w:pPr>
               <w:spacing w:line="360" w:lineRule="auto"/>
               <w:rPr>
-                <w:color w:val="000000" w:themeColor="text1"/>
                 <w:sz w:val="28"/>
                 <w:szCs w:val="28"/>
                 <w:lang w:val="en-US"/>
@@ -1216,7 +1215,6 @@
             </w:pPr>
             <w:r>
               <w:rPr>
-                <w:color w:val="FF0000"/>
                 <w:sz w:val="28"/>
                 <w:szCs w:val="28"/>
               </w:rPr>
@@ -1224,7 +1222,6 @@
             </w:r>
             <w:r>
               <w:rPr>
-                <w:color w:val="FF0000"/>
                 <w:sz w:val="28"/>
                 <w:szCs w:val="28"/>
                 <w:lang w:val="en-US"/>
@@ -1233,15 +1230,14 @@
             </w:r>
             <w:r>
               <w:rPr>
-                <w:color w:val="FF0000"/>
-                <w:sz w:val="28"/>
-                <w:szCs w:val="28"/>
-              </w:rPr>
-              <w:t>0</w:t>
-            </w:r>
-            <w:r>
-              <w:rPr>
-                <w:color w:val="FF0000"/>
+                <w:sz w:val="28"/>
+                <w:szCs w:val="28"/>
+                <w:lang w:val="en-US"/>
+              </w:rPr>
+              <w:t>4</w:t>
+            </w:r>
+            <w:r>
+              <w:rPr>
                 <w:sz w:val="28"/>
                 <w:szCs w:val="28"/>
               </w:rPr>
@@ -1249,7 +1245,6 @@
             </w:r>
             <w:r>
               <w:rPr>
-                <w:color w:val="FF0000"/>
                 <w:sz w:val="28"/>
                 <w:szCs w:val="28"/>
               </w:rPr>
@@ -1257,7 +1252,6 @@
             </w:r>
             <w:r>
               <w:rPr>
-                <w:color w:val="FF0000"/>
                 <w:sz w:val="28"/>
                 <w:szCs w:val="28"/>
               </w:rPr>
@@ -1285,7 +1279,6 @@
             <w:pPr>
               <w:spacing w:line="360" w:lineRule="auto"/>
               <w:rPr>
-                <w:color w:val="000000" w:themeColor="text1"/>
                 <w:sz w:val="28"/>
                 <w:szCs w:val="28"/>
                 <w:lang w:val="en-US"/>
@@ -1293,7 +1286,6 @@
             </w:pPr>
             <w:r>
               <w:rPr>
-                <w:color w:val="FF0000"/>
                 <w:sz w:val="28"/>
                 <w:szCs w:val="28"/>
               </w:rPr>
@@ -1301,15 +1293,28 @@
             </w:r>
             <w:r>
               <w:rPr>
-                <w:color w:val="FF0000"/>
-                <w:sz w:val="28"/>
-                <w:szCs w:val="28"/>
-              </w:rPr>
-              <w:t>23.12</w:t>
-            </w:r>
-            <w:r>
-              <w:rPr>
-                <w:color w:val="FF0000"/>
+                <w:sz w:val="28"/>
+                <w:szCs w:val="28"/>
+              </w:rPr>
+              <w:t>2</w:t>
+            </w:r>
+            <w:r>
+              <w:rPr>
+                <w:sz w:val="28"/>
+                <w:szCs w:val="28"/>
+                <w:lang w:val="en-US"/>
+              </w:rPr>
+              <w:t>4</w:t>
+            </w:r>
+            <w:r>
+              <w:rPr>
+                <w:sz w:val="28"/>
+                <w:szCs w:val="28"/>
+              </w:rPr>
+              <w:t>.12</w:t>
+            </w:r>
+            <w:r>
+              <w:rPr>
                 <w:sz w:val="28"/>
                 <w:szCs w:val="28"/>
                 <w:lang w:val="en-US"/>
@@ -1577,7 +1582,17 @@
           <w:sz w:val="28"/>
           <w:szCs w:val="28"/>
         </w:rPr>
-        <w:t>в которой реализованы таких структуры данных, как Хеш-таблица с открытой адресацией и Хеш-таблица с двойным хешированием.</w:t>
+        <w:t>в которой реализованы таких структуры данных, как Хеш-</w:t>
+      </w:r>
+      <w:bookmarkStart w:id="0" w:name="_GoBack"/>
+      <w:bookmarkEnd w:id="0"/>
+      <w:r>
+        <w:rPr>
+          <w:color w:val="000000" w:themeColor="text1"/>
+          <w:sz w:val="28"/>
+          <w:szCs w:val="28"/>
+        </w:rPr>
+        <w:t>таблица с открытой адресацией и Хеш-таблица с двойным хешированием.</w:t>
       </w:r>
       <w:r>
         <w:rPr>
@@ -1725,6 +1740,7 @@
           <w:color w:val="000000" w:themeColor="text1"/>
           <w:sz w:val="28"/>
           <w:szCs w:val="28"/>
+          <w:lang w:val="en-US"/>
         </w:rPr>
         <w:t>During the course work, a program was created in the Python programming language, which implements such data structures as a hash table with open addressing and a hash table with double hashing. The data structures are compared according to the theoretical complexity of the basic operations, and the results obtained are also compared with experimental values.</w:t>
       </w:r>
@@ -1745,7 +1761,6 @@
           <w:sz w:val="28"/>
           <w:szCs w:val="28"/>
         </w:rPr>
-        <w:lastRenderedPageBreak/>
         <w:t>содержание</w:t>
       </w:r>
     </w:p>
@@ -1892,8 +1907,6 @@
               </w:rPr>
               <w:t>Теоретические сведения</w:t>
             </w:r>
-            <w:bookmarkStart w:id="0" w:name="_GoBack"/>
-            <w:bookmarkEnd w:id="0"/>
           </w:p>
         </w:tc>
         <w:tc>
@@ -1979,7 +1992,6 @@
               <w:jc w:val="center"/>
               <w:rPr>
                 <w:bCs/>
-                <w:color w:val="FF0000"/>
                 <w:sz w:val="28"/>
                 <w:szCs w:val="28"/>
               </w:rPr>
@@ -1987,11 +1999,10 @@
             <w:r>
               <w:rPr>
                 <w:bCs/>
-                <w:color w:val="FF0000"/>
-                <w:sz w:val="28"/>
-                <w:szCs w:val="28"/>
-              </w:rPr>
-              <w:t>7</w:t>
+                <w:sz w:val="28"/>
+                <w:szCs w:val="28"/>
+              </w:rPr>
+              <w:t>10</w:t>
             </w:r>
           </w:p>
         </w:tc>
@@ -2899,7 +2910,6 @@
           <w:sz w:val="28"/>
           <w:szCs w:val="28"/>
         </w:rPr>
-        <w:lastRenderedPageBreak/>
         <w:t>введение</w:t>
       </w:r>
     </w:p>
@@ -3310,6 +3320,207 @@
     </w:p>
     <w:p>
       <w:pPr>
+        <w:spacing w:line="360" w:lineRule="auto"/>
+        <w:ind w:firstLine="709"/>
+        <w:jc w:val="both"/>
+        <w:rPr>
+          <w:sz w:val="28"/>
+          <w:szCs w:val="28"/>
+        </w:rPr>
+      </w:pPr>
+      <w:r>
+        <w:rPr>
+          <w:sz w:val="28"/>
+          <w:szCs w:val="28"/>
+        </w:rPr>
+        <w:t xml:space="preserve">Хеш-таблицей называется структура данных, обеспечивающая очень быструю вставку и поиск. На первый взгляд звучит слишком хорошо, чтобы быть правдой: независимо от количества элементов данных вставка и поиск (а иногда и удаление) выполняются за время, близкое к постоянному: </w:t>
+      </w:r>
+      <w:proofErr w:type="gramStart"/>
+      <w:r>
+        <w:rPr>
+          <w:sz w:val="28"/>
+          <w:szCs w:val="28"/>
+        </w:rPr>
+        <w:t>O(</w:t>
+      </w:r>
+      <w:proofErr w:type="gramEnd"/>
+      <w:r>
+        <w:rPr>
+          <w:sz w:val="28"/>
+          <w:szCs w:val="28"/>
+        </w:rPr>
+        <w:t xml:space="preserve">1) в O-синтаксисе. На практике это лишь несколько машинных команд. </w:t>
+      </w:r>
+    </w:p>
+    <w:p>
+      <w:pPr>
+        <w:spacing w:line="360" w:lineRule="auto"/>
+        <w:ind w:firstLine="709"/>
+        <w:jc w:val="both"/>
+        <w:rPr>
+          <w:sz w:val="28"/>
+          <w:szCs w:val="28"/>
+        </w:rPr>
+      </w:pPr>
+      <w:r>
+        <w:rPr>
+          <w:sz w:val="28"/>
+          <w:szCs w:val="28"/>
+        </w:rPr>
+        <w:t xml:space="preserve">Для пользователя хеш-таблицы обращение к данным происходит практически мгновенно. Все делается настолько быстро, что компьютерные программы часто используют хеш-таблицы при необходимости сделать выборку из десятков тысяч элементов менее чем за секунду (как, например, в системах проверки орфографии). </w:t>
+      </w:r>
+    </w:p>
+    <w:p>
+      <w:pPr>
+        <w:spacing w:line="360" w:lineRule="auto"/>
+        <w:ind w:firstLine="709"/>
+        <w:jc w:val="both"/>
+        <w:rPr>
+          <w:sz w:val="28"/>
+          <w:szCs w:val="28"/>
+        </w:rPr>
+      </w:pPr>
+      <w:r>
+        <w:rPr>
+          <w:sz w:val="28"/>
+          <w:szCs w:val="28"/>
+        </w:rPr>
+        <w:t>Хеш-таблицы по скорости значительно превосходят деревья, которые выполняют операции за с относительно малое время O(</w:t>
+      </w:r>
+      <w:proofErr w:type="spellStart"/>
+      <w:r>
+        <w:rPr>
+          <w:sz w:val="28"/>
+          <w:szCs w:val="28"/>
+        </w:rPr>
+        <w:t>logN</w:t>
+      </w:r>
+      <w:proofErr w:type="spellEnd"/>
+      <w:r>
+        <w:rPr>
+          <w:sz w:val="28"/>
+          <w:szCs w:val="28"/>
+        </w:rPr>
+        <w:t xml:space="preserve">). Операции с хеш-таблицами не только быстро выполняются, но и относительно просто программируются. </w:t>
+      </w:r>
+    </w:p>
+    <w:p>
+      <w:pPr>
+        <w:spacing w:line="360" w:lineRule="auto"/>
+        <w:ind w:firstLine="709"/>
+        <w:jc w:val="both"/>
+        <w:rPr>
+          <w:sz w:val="28"/>
+          <w:szCs w:val="28"/>
+        </w:rPr>
+      </w:pPr>
+      <w:r>
+        <w:rPr>
+          <w:sz w:val="28"/>
+          <w:szCs w:val="28"/>
+        </w:rPr>
+        <w:t xml:space="preserve">У хеш-таблиц также имеются свои недостатки. Они реализуются на базе массивов, а массивы трудно расширить после создания. У некоторых разновидностей хеш-таблиц быстродействие катастрофически падает при заполнении таблицы, поэтому программист должен довольно точно представлять, сколько элементов данных будет храниться в таблице (или приготовиться к периодическому перемещению данных в другую хеш-таблицу большего размера — процесс занимает довольно много времени). </w:t>
+      </w:r>
+    </w:p>
+    <w:p>
+      <w:pPr>
+        <w:spacing w:line="360" w:lineRule="auto"/>
+        <w:ind w:firstLine="709"/>
+        <w:jc w:val="both"/>
+        <w:rPr>
+          <w:sz w:val="28"/>
+          <w:szCs w:val="28"/>
+        </w:rPr>
+      </w:pPr>
+      <w:r>
+        <w:rPr>
+          <w:sz w:val="28"/>
+          <w:szCs w:val="28"/>
+        </w:rPr>
+        <w:t xml:space="preserve">Кроме того, при работе с хеш-таблицами не существует удобного способа перебора элементов в определенном порядке (скажем, от меньших к большим). Если необходима такая возможность, </w:t>
+      </w:r>
+      <w:r>
+        <w:rPr>
+          <w:sz w:val="28"/>
+          <w:szCs w:val="28"/>
+        </w:rPr>
+        <w:t xml:space="preserve">стоит выбрать </w:t>
+      </w:r>
+      <w:r>
+        <w:rPr>
+          <w:sz w:val="28"/>
+          <w:szCs w:val="28"/>
+        </w:rPr>
+        <w:t xml:space="preserve">другую структуру данных. </w:t>
+      </w:r>
+    </w:p>
+    <w:p>
+      <w:pPr>
+        <w:spacing w:line="360" w:lineRule="auto"/>
+        <w:ind w:firstLine="709"/>
+        <w:jc w:val="both"/>
+        <w:rPr>
+          <w:sz w:val="28"/>
+          <w:szCs w:val="28"/>
+        </w:rPr>
+      </w:pPr>
+      <w:r>
+        <w:rPr>
+          <w:sz w:val="28"/>
+          <w:szCs w:val="28"/>
+        </w:rPr>
+        <w:t xml:space="preserve">Но если </w:t>
+      </w:r>
+      <w:r>
+        <w:rPr>
+          <w:sz w:val="28"/>
+          <w:szCs w:val="28"/>
+        </w:rPr>
+        <w:t xml:space="preserve">нет необходимости </w:t>
+      </w:r>
+      <w:r>
+        <w:rPr>
+          <w:sz w:val="28"/>
+          <w:szCs w:val="28"/>
+        </w:rPr>
+        <w:t>перебирать элементы в определенном порядке, а размер базы данных можно спрогнозировать заранее, хеш-таблицы не имеют себе равных по скорости и удобству</w:t>
+      </w:r>
+      <w:r>
+        <w:rPr>
+          <w:sz w:val="28"/>
+          <w:szCs w:val="28"/>
+        </w:rPr>
+        <w:t>.</w:t>
+      </w:r>
+    </w:p>
+    <w:p>
+      <w:pPr>
+        <w:rPr>
+          <w:sz w:val="28"/>
+          <w:szCs w:val="28"/>
+        </w:rPr>
+      </w:pPr>
+      <w:r>
+        <w:rPr>
+          <w:sz w:val="28"/>
+          <w:szCs w:val="28"/>
+        </w:rPr>
+        <w:br w:type="page"/>
+      </w:r>
+    </w:p>
+    <w:p>
+      <w:pPr>
+        <w:spacing w:line="360" w:lineRule="auto"/>
+        <w:ind w:firstLine="709"/>
+        <w:jc w:val="both"/>
+        <w:rPr>
+          <w:sz w:val="28"/>
+          <w:szCs w:val="28"/>
+        </w:rPr>
+      </w:pPr>
+    </w:p>
+    <w:p>
+      <w:pPr>
         <w:pStyle w:val="a"/>
         <w:numPr>
           <w:ilvl w:val="0"/>
@@ -3335,6 +3546,242 @@
     </w:p>
     <w:p>
       <w:pPr>
+        <w:spacing w:line="360" w:lineRule="auto"/>
+        <w:ind w:firstLine="709"/>
+        <w:jc w:val="both"/>
+        <w:rPr>
+          <w:sz w:val="28"/>
+          <w:szCs w:val="28"/>
+        </w:rPr>
+      </w:pPr>
+      <w:r>
+        <w:rPr>
+          <w:sz w:val="28"/>
+          <w:szCs w:val="28"/>
+        </w:rPr>
+        <w:t xml:space="preserve">Если элемент данных не удается разместить в ячейке с индексом, вычисленным посредством хеш-функции, метод открытой адресации ищет в массиве другую ячейку. </w:t>
+      </w:r>
+      <w:r>
+        <w:rPr>
+          <w:sz w:val="28"/>
+          <w:szCs w:val="28"/>
+        </w:rPr>
+        <w:t xml:space="preserve">Существует </w:t>
+      </w:r>
+      <w:r>
+        <w:rPr>
+          <w:sz w:val="28"/>
+          <w:szCs w:val="28"/>
+        </w:rPr>
+        <w:t>три</w:t>
+      </w:r>
+      <w:r>
+        <w:rPr>
+          <w:sz w:val="28"/>
+          <w:szCs w:val="28"/>
+        </w:rPr>
+        <w:t xml:space="preserve"> основных</w:t>
+      </w:r>
+      <w:r>
+        <w:rPr>
+          <w:sz w:val="28"/>
+          <w:szCs w:val="28"/>
+        </w:rPr>
+        <w:t xml:space="preserve"> разновидности открытой адресации, различающихся способом поиска следующей свободной ячейки: линейное пробирование, квадратичное пробирование и двойное хеширование</w:t>
+      </w:r>
+      <w:r>
+        <w:rPr>
+          <w:sz w:val="28"/>
+          <w:szCs w:val="28"/>
+        </w:rPr>
+        <w:t>.</w:t>
+      </w:r>
+    </w:p>
+    <w:p>
+      <w:pPr>
+        <w:spacing w:line="360" w:lineRule="auto"/>
+        <w:ind w:firstLine="709"/>
+        <w:jc w:val="both"/>
+        <w:rPr>
+          <w:sz w:val="28"/>
+          <w:szCs w:val="28"/>
+        </w:rPr>
+      </w:pPr>
+      <w:r>
+        <w:rPr>
+          <w:sz w:val="28"/>
+          <w:szCs w:val="28"/>
+        </w:rPr>
+        <w:t>Линейное пробирование и квадратичное пробирование будет рассмотрено в этом разделе, двойное хеширование в следующем, так как в ходе реализации курсовой работы требуется реализовать и исследовать хеш-таблицу с открытой адресацией и хеш-таблицу с двойным хешированием двумя отдельными структурами данных.</w:t>
+      </w:r>
+    </w:p>
+    <w:p>
+      <w:pPr>
+        <w:spacing w:line="360" w:lineRule="auto"/>
+        <w:ind w:firstLine="709"/>
+        <w:jc w:val="both"/>
+        <w:rPr>
+          <w:sz w:val="28"/>
+          <w:szCs w:val="28"/>
+        </w:rPr>
+      </w:pPr>
+      <w:r>
+        <w:rPr>
+          <w:sz w:val="28"/>
+          <w:szCs w:val="28"/>
+        </w:rPr>
+        <w:t>Алгоритм линейного пробирования последовательно ищет пустые ячейки. Если при попытке вставки элемента выясняется, что ячейка 5421 занята, мы переходим к ячейке 5422, затем к ячейке 5423 и т. д. Индекс последовательно увеличивается до тех пор, пока не будет найдена пустая ячейка. Процедура поиска называется «линейным пробированием», потому что она основана на линейной проверке последовательности ячеек.</w:t>
+      </w:r>
+    </w:p>
+    <w:p>
+      <w:pPr>
+        <w:spacing w:line="360" w:lineRule="auto"/>
+        <w:ind w:firstLine="709"/>
+        <w:jc w:val="both"/>
+        <w:rPr>
+          <w:sz w:val="28"/>
+          <w:szCs w:val="28"/>
+        </w:rPr>
+      </w:pPr>
+      <w:r>
+        <w:rPr>
+          <w:sz w:val="28"/>
+          <w:szCs w:val="28"/>
+        </w:rPr>
+        <w:t>П</w:t>
+      </w:r>
+      <w:r>
+        <w:rPr>
+          <w:sz w:val="28"/>
+          <w:szCs w:val="28"/>
+        </w:rPr>
+        <w:t xml:space="preserve">ри открытой адресации с линейным пробированием возникает проблема группировки. Образовавшиеся группы начинают расширяться. Элементы, </w:t>
+      </w:r>
+      <w:proofErr w:type="spellStart"/>
+      <w:r>
+        <w:rPr>
+          <w:sz w:val="28"/>
+          <w:szCs w:val="28"/>
+        </w:rPr>
+        <w:t>хешируемые</w:t>
+      </w:r>
+      <w:proofErr w:type="spellEnd"/>
+      <w:r>
+        <w:rPr>
+          <w:sz w:val="28"/>
+          <w:szCs w:val="28"/>
+        </w:rPr>
+        <w:t xml:space="preserve"> в пределах группы, добавляются в конец группы, в результате чего группа становится еще больше. Чем больше размер группы, тем быстрее она растет. </w:t>
+      </w:r>
+    </w:p>
+    <w:p>
+      <w:pPr>
+        <w:spacing w:line="360" w:lineRule="auto"/>
+        <w:ind w:firstLine="709"/>
+        <w:jc w:val="both"/>
+        <w:rPr>
+          <w:sz w:val="28"/>
+          <w:szCs w:val="28"/>
+        </w:rPr>
+      </w:pPr>
+      <w:r>
+        <w:rPr>
+          <w:sz w:val="28"/>
+          <w:szCs w:val="28"/>
+        </w:rPr>
+        <w:t xml:space="preserve">Отношение количества элементов в таблице к размеру таблицы называется коэффициентом заполнения. Таблица с 10 000 ячеек, содержащая 6667 элементов, имеет коэффициент заполнения 2/3. </w:t>
+      </w:r>
+    </w:p>
+    <w:p>
+      <w:pPr>
+        <w:spacing w:line="360" w:lineRule="auto"/>
+        <w:ind w:firstLine="709"/>
+        <w:jc w:val="both"/>
+        <w:rPr>
+          <w:sz w:val="28"/>
+          <w:szCs w:val="28"/>
+        </w:rPr>
+      </w:pPr>
+      <w:proofErr w:type="spellStart"/>
+      <w:r>
+        <w:rPr>
+          <w:sz w:val="28"/>
+          <w:szCs w:val="28"/>
+        </w:rPr>
+        <w:t>коэффициент_заполнения</w:t>
+      </w:r>
+      <w:proofErr w:type="spellEnd"/>
+      <w:r>
+        <w:rPr>
+          <w:sz w:val="28"/>
+          <w:szCs w:val="28"/>
+        </w:rPr>
+        <w:t xml:space="preserve"> = </w:t>
+      </w:r>
+      <w:proofErr w:type="spellStart"/>
+      <w:r>
+        <w:rPr>
+          <w:sz w:val="28"/>
+          <w:szCs w:val="28"/>
+        </w:rPr>
+        <w:t>количество_элементов</w:t>
+      </w:r>
+      <w:proofErr w:type="spellEnd"/>
+      <w:r>
+        <w:rPr>
+          <w:sz w:val="28"/>
+          <w:szCs w:val="28"/>
+        </w:rPr>
+        <w:t xml:space="preserve"> / </w:t>
+      </w:r>
+      <w:proofErr w:type="spellStart"/>
+      <w:r>
+        <w:rPr>
+          <w:sz w:val="28"/>
+          <w:szCs w:val="28"/>
+        </w:rPr>
+        <w:t>размер_массива</w:t>
+      </w:r>
+      <w:proofErr w:type="spellEnd"/>
+      <w:r>
+        <w:rPr>
+          <w:sz w:val="28"/>
+          <w:szCs w:val="28"/>
+        </w:rPr>
+        <w:t xml:space="preserve">; </w:t>
+      </w:r>
+    </w:p>
+    <w:p>
+      <w:pPr>
+        <w:spacing w:line="360" w:lineRule="auto"/>
+        <w:ind w:firstLine="709"/>
+        <w:jc w:val="both"/>
+        <w:rPr>
+          <w:sz w:val="28"/>
+          <w:szCs w:val="28"/>
+        </w:rPr>
+      </w:pPr>
+      <w:r>
+        <w:rPr>
+          <w:sz w:val="28"/>
+          <w:szCs w:val="28"/>
+        </w:rPr>
+        <w:t>Группы могут образовываться даже при относительно небольшом коэффициенте заполнения. Одни части хеш-таблицы могут быть заполнены большими группами, другие почти не содержать элементов. Группировка снижает быстродействие таблицы. Квадратичное пробирование пытается избежать образования групп. Его идея заключается в том, чтобы проверять ячейки, находящиеся на больших расстояниях (вместо ячеек, находящихся вблизи от исходной позиции хеширования).</w:t>
+      </w:r>
+    </w:p>
+    <w:p>
+      <w:pPr>
+        <w:spacing w:line="360" w:lineRule="auto"/>
+        <w:ind w:firstLine="709"/>
+        <w:jc w:val="both"/>
+        <w:rPr>
+          <w:sz w:val="28"/>
+          <w:szCs w:val="28"/>
+        </w:rPr>
+      </w:pPr>
+    </w:p>
+    <w:p>
+      <w:pPr>
         <w:pStyle w:val="a"/>
         <w:numPr>
           <w:ilvl w:val="0"/>
@@ -3360,13 +3807,238 @@
     </w:p>
     <w:p>
       <w:pPr>
+        <w:spacing w:line="360" w:lineRule="auto"/>
+        <w:ind w:firstLine="709"/>
+        <w:jc w:val="both"/>
+        <w:rPr>
+          <w:sz w:val="28"/>
+          <w:szCs w:val="28"/>
+        </w:rPr>
+      </w:pPr>
+      <w:r>
+        <w:rPr>
+          <w:sz w:val="28"/>
+          <w:szCs w:val="28"/>
+        </w:rPr>
+        <w:t>Для устранения как первичной, так и вторичной группировки применяется алгоритм двойного хеширования. Вторичная группировка возникает из-за того, что</w:t>
+      </w:r>
+      <w:r>
+        <w:rPr>
+          <w:sz w:val="28"/>
+          <w:szCs w:val="28"/>
+        </w:rPr>
+        <w:t xml:space="preserve"> </w:t>
+      </w:r>
+      <w:r>
+        <w:rPr>
+          <w:sz w:val="28"/>
+          <w:szCs w:val="28"/>
+        </w:rPr>
+        <w:t xml:space="preserve">алгоритм, генерирующий последовательность смещений для квадратичного пробирования, всегда генерирует одни и те же смещения: 1, 4, 9, 16 и т. д. </w:t>
+      </w:r>
+    </w:p>
+    <w:p>
+      <w:pPr>
+        <w:spacing w:line="360" w:lineRule="auto"/>
+        <w:ind w:firstLine="709"/>
+        <w:jc w:val="both"/>
+        <w:rPr>
+          <w:sz w:val="28"/>
+          <w:szCs w:val="28"/>
+        </w:rPr>
+      </w:pPr>
+      <w:r>
+        <w:rPr>
+          <w:sz w:val="28"/>
+          <w:szCs w:val="28"/>
+        </w:rPr>
+        <w:t xml:space="preserve">В идеале последовательность проб должна генерироваться в зависимости от ключа (вместо использования набора одинаковых смещений для всех ключей). В этом случае числа с разными ключами, </w:t>
+      </w:r>
+      <w:proofErr w:type="spellStart"/>
+      <w:r>
+        <w:rPr>
+          <w:sz w:val="28"/>
+          <w:szCs w:val="28"/>
+        </w:rPr>
+        <w:t>хешируемые</w:t>
+      </w:r>
+      <w:proofErr w:type="spellEnd"/>
+      <w:r>
+        <w:rPr>
+          <w:sz w:val="28"/>
+          <w:szCs w:val="28"/>
+        </w:rPr>
+        <w:t xml:space="preserve"> в один индекс, будут использовать разные последовательности смещений. </w:t>
+      </w:r>
+    </w:p>
+    <w:p>
+      <w:pPr>
+        <w:spacing w:line="360" w:lineRule="auto"/>
+        <w:ind w:firstLine="709"/>
+        <w:jc w:val="both"/>
+        <w:rPr>
+          <w:sz w:val="28"/>
+          <w:szCs w:val="28"/>
+        </w:rPr>
+      </w:pPr>
+      <w:r>
+        <w:rPr>
+          <w:sz w:val="28"/>
+          <w:szCs w:val="28"/>
+        </w:rPr>
+        <w:t>Задача решается повторным хешированием ключа с другой хеш-функцией и использованием результата в качестве смещения. Для заданного ключа размер смещения остается постоянным при пробировании, но для разных ключей используются разные размеры. Практический опыт показал, что вторичная хеш-функция должна обладать некоторыми характеристиками:</w:t>
+      </w:r>
+    </w:p>
+    <w:p>
+      <w:pPr>
+        <w:spacing w:line="360" w:lineRule="auto"/>
+        <w:ind w:firstLine="709"/>
+        <w:jc w:val="both"/>
+        <w:rPr>
+          <w:sz w:val="28"/>
+          <w:szCs w:val="28"/>
+        </w:rPr>
+      </w:pPr>
+      <w:r>
+        <w:rPr>
+          <w:sz w:val="28"/>
+          <w:szCs w:val="28"/>
+        </w:rPr>
+        <w:t xml:space="preserve">- </w:t>
+      </w:r>
+      <w:r>
+        <w:rPr>
+          <w:sz w:val="28"/>
+          <w:szCs w:val="28"/>
+        </w:rPr>
+        <w:t xml:space="preserve">Она не должна совпадать с первичной хеш-функцией. </w:t>
+      </w:r>
+    </w:p>
+    <w:p>
+      <w:pPr>
+        <w:spacing w:line="360" w:lineRule="auto"/>
+        <w:ind w:firstLine="709"/>
+        <w:jc w:val="both"/>
+        <w:rPr>
+          <w:sz w:val="28"/>
+          <w:szCs w:val="28"/>
+        </w:rPr>
+      </w:pPr>
+      <w:r>
+        <w:rPr>
+          <w:sz w:val="28"/>
+          <w:szCs w:val="28"/>
+        </w:rPr>
+        <w:t xml:space="preserve">- </w:t>
+      </w:r>
+      <w:r>
+        <w:rPr>
+          <w:sz w:val="28"/>
+          <w:szCs w:val="28"/>
+        </w:rPr>
+        <w:t>Ее результат никогда не должен быть равен 0 (в противном случае смещения не будет, все пробы будут приходиться на одну ячейку, а алгоритм войдет в бесконечный цикл).</w:t>
+      </w:r>
+    </w:p>
+    <w:p>
+      <w:pPr>
+        <w:spacing w:line="360" w:lineRule="auto"/>
+        <w:ind w:firstLine="709"/>
+        <w:jc w:val="both"/>
+        <w:rPr>
+          <w:sz w:val="28"/>
+          <w:szCs w:val="28"/>
+        </w:rPr>
+      </w:pPr>
+      <w:r>
+        <w:rPr>
+          <w:sz w:val="28"/>
+          <w:szCs w:val="28"/>
+        </w:rPr>
+        <w:t xml:space="preserve">Эксперты обнаружили, что для решения этой задачи хорошо подходят функции вида смещение = константа - (ключ % константа); где константа — простое число, меньшее размера массива. Пример функции: </w:t>
+      </w:r>
+      <w:proofErr w:type="spellStart"/>
+      <w:r>
+        <w:rPr>
+          <w:sz w:val="28"/>
+          <w:szCs w:val="28"/>
+        </w:rPr>
+        <w:t>stepSize</w:t>
+      </w:r>
+      <w:proofErr w:type="spellEnd"/>
+      <w:r>
+        <w:rPr>
+          <w:sz w:val="28"/>
+          <w:szCs w:val="28"/>
+        </w:rPr>
+        <w:t xml:space="preserve"> = 5 - (</w:t>
+      </w:r>
+      <w:proofErr w:type="spellStart"/>
+      <w:r>
+        <w:rPr>
+          <w:sz w:val="28"/>
+          <w:szCs w:val="28"/>
+        </w:rPr>
+        <w:t>key</w:t>
+      </w:r>
+      <w:proofErr w:type="spellEnd"/>
+      <w:r>
+        <w:rPr>
+          <w:sz w:val="28"/>
+          <w:szCs w:val="28"/>
+        </w:rPr>
+        <w:t xml:space="preserve"> % 5); </w:t>
+      </w:r>
+    </w:p>
+    <w:p>
+      <w:pPr>
+        <w:spacing w:line="360" w:lineRule="auto"/>
+        <w:ind w:firstLine="709"/>
+        <w:jc w:val="both"/>
+        <w:rPr>
+          <w:sz w:val="28"/>
+          <w:szCs w:val="28"/>
+        </w:rPr>
+      </w:pPr>
+      <w:r>
+        <w:rPr>
+          <w:sz w:val="28"/>
+          <w:szCs w:val="28"/>
+        </w:rPr>
+        <w:t xml:space="preserve">Разные ключи могут </w:t>
+      </w:r>
+      <w:proofErr w:type="spellStart"/>
+      <w:r>
+        <w:rPr>
+          <w:sz w:val="28"/>
+          <w:szCs w:val="28"/>
+        </w:rPr>
+        <w:t>хешироваться</w:t>
+      </w:r>
+      <w:proofErr w:type="spellEnd"/>
+      <w:r>
+        <w:rPr>
+          <w:sz w:val="28"/>
+          <w:szCs w:val="28"/>
+        </w:rPr>
+        <w:t xml:space="preserve"> в один индекс, но для них (вероятно) будут сгенерированы разные смещения. При такой хеш-функции размеры смещений лежат в диапазоне от 1 до 5.</w:t>
+      </w:r>
+      <w:r>
+        <w:rPr>
+          <w:sz w:val="28"/>
+          <w:szCs w:val="28"/>
+        </w:rPr>
+        <w:t xml:space="preserve"> На рисунке 1 под буквой а представлен успешный поиск элемента, под буквой б представлен безуспешный поиск элемента.</w:t>
+      </w:r>
+    </w:p>
+    <w:p>
+      <w:pPr>
         <w:pStyle w:val="a"/>
         <w:numPr>
           <w:ilvl w:val="0"/>
           <w:numId w:val="0"/>
         </w:numPr>
         <w:spacing w:before="0" w:beforeAutospacing="0" w:after="0" w:afterAutospacing="0" w:line="360" w:lineRule="auto"/>
-        <w:ind w:firstLine="720"/>
+        <w:jc w:val="center"/>
         <w:textAlignment w:val="baseline"/>
         <w:rPr>
           <w:b/>
@@ -3374,6 +4046,65 @@
           <w:szCs w:val="28"/>
         </w:rPr>
       </w:pPr>
+      <w:r>
+        <w:rPr>
+          <w:b/>
+          <w:sz w:val="28"/>
+          <w:szCs w:val="28"/>
+        </w:rPr>
+        <w:drawing>
+          <wp:inline distT="0" distB="0" distL="0" distR="0" wp14:anchorId="349D99D6" wp14:editId="5CDB9012">
+            <wp:extent cx="2833228" cy="2165231"/>
+            <wp:effectExtent l="0" t="0" r="5715" b="6985"/>
+            <wp:docPr id="1" name="Рисунок 1"/>
+            <wp:cNvGraphicFramePr>
+              <a:graphicFrameLocks xmlns:a="http://schemas.openxmlformats.org/drawingml/2006/main" noChangeAspect="1"/>
+            </wp:cNvGraphicFramePr>
+            <a:graphic xmlns:a="http://schemas.openxmlformats.org/drawingml/2006/main">
+              <a:graphicData uri="http://schemas.openxmlformats.org/drawingml/2006/picture">
+                <pic:pic xmlns:pic="http://schemas.openxmlformats.org/drawingml/2006/picture">
+                  <pic:nvPicPr>
+                    <pic:cNvPr id="1" name=""/>
+                    <pic:cNvPicPr/>
+                  </pic:nvPicPr>
+                  <pic:blipFill>
+                    <a:blip r:embed="rId8"/>
+                    <a:stretch>
+                      <a:fillRect/>
+                    </a:stretch>
+                  </pic:blipFill>
+                  <pic:spPr>
+                    <a:xfrm>
+                      <a:off x="0" y="0"/>
+                      <a:ext cx="2845316" cy="2174469"/>
+                    </a:xfrm>
+                    <a:prstGeom prst="rect">
+                      <a:avLst/>
+                    </a:prstGeom>
+                  </pic:spPr>
+                </pic:pic>
+              </a:graphicData>
+            </a:graphic>
+          </wp:inline>
+        </w:drawing>
+      </w:r>
+    </w:p>
+    <w:p>
+      <w:pPr>
+        <w:spacing w:line="360" w:lineRule="auto"/>
+        <w:jc w:val="center"/>
+        <w:rPr>
+          <w:sz w:val="28"/>
+          <w:szCs w:val="28"/>
+        </w:rPr>
+      </w:pPr>
+      <w:r>
+        <w:rPr>
+          <w:sz w:val="28"/>
+          <w:szCs w:val="28"/>
+        </w:rPr>
+        <w:t>Рисунок 1 – Поиск элемента с помощью двойного хеширования</w:t>
+      </w:r>
     </w:p>
     <w:p>
       <w:pPr>
@@ -3859,13 +4590,12 @@
           <w:rFonts w:ascii="Courier New" w:hAnsi="Courier New" w:cs="Courier New"/>
           <w:sz w:val="22"/>
           <w:szCs w:val="22"/>
-          <w:lang w:val="en-US"/>
         </w:rPr>
       </w:pPr>
     </w:p>
     <w:sectPr>
-      <w:headerReference w:type="default" r:id="rId8"/>
-      <w:footerReference w:type="default" r:id="rId9"/>
+      <w:headerReference w:type="default" r:id="rId9"/>
+      <w:footerReference w:type="default" r:id="rId10"/>
       <w:pgSz w:w="11906" w:h="16838"/>
       <w:pgMar w:top="1134" w:right="567" w:bottom="1134" w:left="1701" w:header="425" w:footer="709" w:gutter="0"/>
       <w:cols w:space="708"/>
@@ -8112,7 +8842,7 @@
 </file>
 
 <file path=customXml/itemProps1.xml><?xml version="1.0" encoding="utf-8"?>
-<ds:datastoreItem xmlns:ds="http://schemas.openxmlformats.org/officeDocument/2006/customXml" ds:itemID="{C5F9FEA9-15DE-4E42-90A4-9E5C854C6545}">
+<ds:datastoreItem xmlns:ds="http://schemas.openxmlformats.org/officeDocument/2006/customXml" ds:itemID="{3FB4DF1B-5B5F-4429-B5E5-D92909AAA81D}">
   <ds:schemaRefs>
     <ds:schemaRef ds:uri="http://schemas.openxmlformats.org/officeDocument/2006/bibliography"/>
   </ds:schemaRefs>

</xml_diff>

<commit_message>
Fixed structures && add test functions && report changes
</commit_message>
<xml_diff>
--- a/report.docx
+++ b/report.docx
@@ -251,7 +251,18 @@
           <w:sz w:val="28"/>
           <w:szCs w:val="28"/>
         </w:rPr>
-        <w:t>Алгоритмы и структуры данных</w:t>
+        <w:t>Алгорит</w:t>
+      </w:r>
+      <w:bookmarkStart w:id="0" w:name="_GoBack"/>
+      <w:bookmarkEnd w:id="0"/>
+      <w:r>
+        <w:rPr>
+          <w:b/>
+          <w:color w:val="000000" w:themeColor="text1"/>
+          <w:sz w:val="28"/>
+          <w:szCs w:val="28"/>
+        </w:rPr>
+        <w:t>мы и структуры данных</w:t>
       </w:r>
       <w:r>
         <w:rPr>
@@ -1549,7 +1560,7 @@
           <w:sz w:val="28"/>
           <w:szCs w:val="28"/>
         </w:rPr>
-        <w:t xml:space="preserve">В ходе выполнения курсовой работы </w:t>
+        <w:t>В ходе выполнения курсовой работы</w:t>
       </w:r>
       <w:r>
         <w:rPr>
@@ -1557,13 +1568,21 @@
           <w:sz w:val="28"/>
           <w:szCs w:val="28"/>
         </w:rPr>
-        <w:t xml:space="preserve">была создана программа на языке программирования </w:t>
+        <w:t xml:space="preserve"> </w:t>
       </w:r>
       <w:r>
         <w:rPr>
           <w:color w:val="000000" w:themeColor="text1"/>
           <w:sz w:val="28"/>
           <w:szCs w:val="28"/>
+        </w:rPr>
+        <w:t xml:space="preserve">создана программа на языке программирования </w:t>
+      </w:r>
+      <w:r>
+        <w:rPr>
+          <w:color w:val="000000" w:themeColor="text1"/>
+          <w:sz w:val="28"/>
+          <w:szCs w:val="28"/>
           <w:lang w:val="en-US"/>
         </w:rPr>
         <w:t>Python</w:t>
@@ -1582,17 +1601,7 @@
           <w:sz w:val="28"/>
           <w:szCs w:val="28"/>
         </w:rPr>
-        <w:t>в которой реализованы таких структуры данных, как Хеш-</w:t>
-      </w:r>
-      <w:bookmarkStart w:id="0" w:name="_GoBack"/>
-      <w:bookmarkEnd w:id="0"/>
-      <w:r>
-        <w:rPr>
-          <w:color w:val="000000" w:themeColor="text1"/>
-          <w:sz w:val="28"/>
-          <w:szCs w:val="28"/>
-        </w:rPr>
-        <w:t>таблица с открытой адресацией и Хеш-таблица с двойным хешированием.</w:t>
+        <w:t>в которой реализованы таких структуры данных, как Хеш-таблица с открытой адресацией и Хеш-таблица с двойным хешированием.</w:t>
       </w:r>
       <w:r>
         <w:rPr>
@@ -1761,6 +1770,7 @@
           <w:sz w:val="28"/>
           <w:szCs w:val="28"/>
         </w:rPr>
+        <w:lastRenderedPageBreak/>
         <w:t>содержание</w:t>
       </w:r>
     </w:p>
@@ -2910,6 +2920,7 @@
           <w:sz w:val="28"/>
           <w:szCs w:val="28"/>
         </w:rPr>
+        <w:lastRenderedPageBreak/>
         <w:t>введение</w:t>
       </w:r>
     </w:p>
@@ -2923,13 +2934,6 @@
           <w:szCs w:val="28"/>
         </w:rPr>
       </w:pPr>
-      <w:r>
-        <w:rPr>
-          <w:sz w:val="28"/>
-          <w:szCs w:val="28"/>
-        </w:rPr>
-        <w:t xml:space="preserve">Кратко описать цель работы, основные задачи и методы их решения. </w:t>
-      </w:r>
       <w:r>
         <w:rPr>
           <w:sz w:val="28"/>
@@ -3271,6 +3275,7 @@
           <w:sz w:val="28"/>
           <w:szCs w:val="28"/>
         </w:rPr>
+        <w:lastRenderedPageBreak/>
         <w:t xml:space="preserve">2. </w:t>
       </w:r>
       <w:r>
@@ -3510,17 +3515,6 @@
     </w:p>
     <w:p>
       <w:pPr>
-        <w:spacing w:line="360" w:lineRule="auto"/>
-        <w:ind w:firstLine="709"/>
-        <w:jc w:val="both"/>
-        <w:rPr>
-          <w:sz w:val="28"/>
-          <w:szCs w:val="28"/>
-        </w:rPr>
-      </w:pPr>
-    </w:p>
-    <w:p>
-      <w:pPr>
         <w:pStyle w:val="a"/>
         <w:numPr>
           <w:ilvl w:val="0"/>
@@ -3541,6 +3535,7 @@
           <w:sz w:val="28"/>
           <w:szCs w:val="28"/>
         </w:rPr>
+        <w:lastRenderedPageBreak/>
         <w:t>2.2. Хеш-таблица с открытой адресацией</w:t>
       </w:r>
     </w:p>
@@ -3587,14 +3582,7 @@
           <w:sz w:val="28"/>
           <w:szCs w:val="28"/>
         </w:rPr>
-        <w:t xml:space="preserve"> разновидности открытой адресации, различающихся способом поиска следующей свободной ячейки: линейное пробирование, квадратичное пробирование и двойное хеширование</w:t>
-      </w:r>
-      <w:r>
-        <w:rPr>
-          <w:sz w:val="28"/>
-          <w:szCs w:val="28"/>
-        </w:rPr>
-        <w:t>.</w:t>
+        <w:t xml:space="preserve"> разновидности открытой адресации, различающихся способом поиска следующей свободной ячейки: линейное пробирование, квадратичное пробирование и двойное хеширование.</w:t>
       </w:r>
     </w:p>
     <w:p>
@@ -3766,7 +3754,15 @@
           <w:sz w:val="28"/>
           <w:szCs w:val="28"/>
         </w:rPr>
-        <w:t>Группы могут образовываться даже при относительно небольшом коэффициенте заполнения. Одни части хеш-таблицы могут быть заполнены большими группами, другие почти не содержать элементов. Группировка снижает быстродействие таблицы. Квадратичное пробирование пытается избежать образования групп. Его идея заключается в том, чтобы проверять ячейки, находящиеся на больших расстояниях (вместо ячеек, находящихся вблизи от исходной позиции хеширования).</w:t>
+        <w:t xml:space="preserve">Группы могут образовываться даже при относительно небольшом коэффициенте заполнения. Одни части хеш-таблицы могут быть заполнены большими группами, другие почти не содержать элементов. Группировка снижает быстродействие таблицы. Квадратичное пробирование пытается </w:t>
+      </w:r>
+      <w:r>
+        <w:rPr>
+          <w:sz w:val="28"/>
+          <w:szCs w:val="28"/>
+        </w:rPr>
+        <w:lastRenderedPageBreak/>
+        <w:t>избежать образования групп. Его идея заключается в том, чтобы проверять ячейки, находящиеся на больших расстояниях (вместо ячеек, находящихся вблизи от исходной позиции хеширования).</w:t>
       </w:r>
     </w:p>
     <w:p>
@@ -3820,21 +3816,7 @@
           <w:sz w:val="28"/>
           <w:szCs w:val="28"/>
         </w:rPr>
-        <w:t>Для устранения как первичной, так и вторичной группировки применяется алгоритм двойного хеширования. Вторичная группировка возникает из-за того, что</w:t>
-      </w:r>
-      <w:r>
-        <w:rPr>
-          <w:sz w:val="28"/>
-          <w:szCs w:val="28"/>
-        </w:rPr>
-        <w:t xml:space="preserve"> </w:t>
-      </w:r>
-      <w:r>
-        <w:rPr>
-          <w:sz w:val="28"/>
-          <w:szCs w:val="28"/>
-        </w:rPr>
-        <w:t xml:space="preserve">алгоритм, генерирующий последовательность смещений для квадратичного пробирования, всегда генерирует одни и те же смещения: 1, 4, 9, 16 и т. д. </w:t>
+        <w:t xml:space="preserve">Для устранения как первичной, так и вторичной группировки применяется алгоритм двойного хеширования. Вторичная группировка возникает из-за того, что алгоритм, генерирующий последовательность смещений для квадратичного пробирования, всегда генерирует одни и те же смещения: 1, 4, 9, 16 и т. д. </w:t>
       </w:r>
     </w:p>
     <w:p>
@@ -3904,14 +3886,7 @@
           <w:sz w:val="28"/>
           <w:szCs w:val="28"/>
         </w:rPr>
-        <w:t xml:space="preserve">- </w:t>
-      </w:r>
-      <w:r>
-        <w:rPr>
-          <w:sz w:val="28"/>
-          <w:szCs w:val="28"/>
-        </w:rPr>
-        <w:t xml:space="preserve">Она не должна совпадать с первичной хеш-функцией. </w:t>
+        <w:t xml:space="preserve">- Она не должна совпадать с первичной хеш-функцией. </w:t>
       </w:r>
     </w:p>
     <w:p>
@@ -3929,14 +3904,7 @@
           <w:sz w:val="28"/>
           <w:szCs w:val="28"/>
         </w:rPr>
-        <w:t xml:space="preserve">- </w:t>
-      </w:r>
-      <w:r>
-        <w:rPr>
-          <w:sz w:val="28"/>
-          <w:szCs w:val="28"/>
-        </w:rPr>
-        <w:t>Ее результат никогда не должен быть равен 0 (в противном случае смещения не будет, все пробы будут приходиться на одну ячейку, а алгоритм войдет в бесконечный цикл).</w:t>
+        <w:t>- Ее результат никогда не должен быть равен 0 (в противном случае смещения не будет, все пробы будут приходиться на одну ячейку, а алгоритм войдет в бесконечный цикл).</w:t>
       </w:r>
     </w:p>
     <w:p>
@@ -4020,14 +3988,15 @@
           <w:sz w:val="28"/>
           <w:szCs w:val="28"/>
         </w:rPr>
-        <w:t xml:space="preserve"> в один индекс, но для них (вероятно) будут сгенерированы разные смещения. При такой хеш-функции размеры смещений лежат в диапазоне от 1 до 5.</w:t>
-      </w:r>
-      <w:r>
-        <w:rPr>
-          <w:sz w:val="28"/>
-          <w:szCs w:val="28"/>
-        </w:rPr>
-        <w:t xml:space="preserve"> На рисунке 1 под буквой а представлен успешный поиск элемента, под буквой б представлен безуспешный поиск элемента.</w:t>
+        <w:t xml:space="preserve"> в один индекс, но для них (вероятно) будут сгенерированы разные смещения. При такой хеш-функции размеры смещений лежат в диапазоне от 1 до 5. На рисунке 1 под буквой а представлен </w:t>
+      </w:r>
+      <w:r>
+        <w:rPr>
+          <w:sz w:val="28"/>
+          <w:szCs w:val="28"/>
+        </w:rPr>
+        <w:lastRenderedPageBreak/>
+        <w:t>успешный поиск элемента, под буквой б представлен безуспешный поиск элемента.</w:t>
       </w:r>
     </w:p>
     <w:p>
@@ -4049,6 +4018,7 @@
       <w:r>
         <w:rPr>
           <w:b/>
+          <w:noProof/>
           <w:sz w:val="28"/>
           <w:szCs w:val="28"/>
         </w:rPr>
@@ -4145,6 +4115,7 @@
           <w:sz w:val="28"/>
           <w:szCs w:val="28"/>
         </w:rPr>
+        <w:lastRenderedPageBreak/>
         <w:t>3. ХОД ВЫПОЛНЕНИЯ РАБОТЫ</w:t>
       </w:r>
     </w:p>
@@ -4423,6 +4394,7 @@
           <w:sz w:val="28"/>
           <w:szCs w:val="28"/>
         </w:rPr>
+        <w:lastRenderedPageBreak/>
         <w:t>4</w:t>
       </w:r>
       <w:r>
@@ -4462,47 +4434,9 @@
           <w:sz w:val="28"/>
           <w:szCs w:val="28"/>
         </w:rPr>
+        <w:lastRenderedPageBreak/>
         <w:t>заключение</w:t>
       </w:r>
-    </w:p>
-    <w:p>
-      <w:pPr>
-        <w:spacing w:line="360" w:lineRule="auto"/>
-        <w:jc w:val="center"/>
-        <w:rPr>
-          <w:b/>
-          <w:caps/>
-          <w:sz w:val="28"/>
-          <w:szCs w:val="28"/>
-        </w:rPr>
-      </w:pPr>
-      <w:r>
-        <w:rPr>
-          <w:b/>
-          <w:caps/>
-          <w:sz w:val="28"/>
-          <w:szCs w:val="28"/>
-        </w:rPr>
-        <w:br w:type="page"/>
-      </w:r>
-      <w:r>
-        <w:rPr>
-          <w:b/>
-          <w:caps/>
-          <w:sz w:val="28"/>
-          <w:szCs w:val="28"/>
-        </w:rPr>
-        <w:t>список использованных источников</w:t>
-      </w:r>
-    </w:p>
-    <w:p>
-      <w:pPr>
-        <w:rPr>
-          <w:color w:val="000000" w:themeColor="text1"/>
-          <w:sz w:val="28"/>
-          <w:szCs w:val="28"/>
-        </w:rPr>
-      </w:pPr>
     </w:p>
     <w:p>
       <w:pPr>
@@ -4510,26 +4444,643 @@
         <w:ind w:firstLine="709"/>
         <w:jc w:val="both"/>
         <w:rPr>
+          <w:sz w:val="28"/>
+          <w:szCs w:val="28"/>
+        </w:rPr>
+      </w:pPr>
+      <w:r>
+        <w:rPr>
+          <w:sz w:val="28"/>
+          <w:szCs w:val="28"/>
+        </w:rPr>
+        <w:t>В ходе выполнения курсовой работы изучены, реализованы и исследованы такие хеш-таблицы, как хеш-таблица с двойным хешированием и хеш-таблица с открытой адресацией. Полученные экспериментальные оценки соответствуют теоретическим.</w:t>
+      </w:r>
+    </w:p>
+    <w:p>
+      <w:pPr>
+        <w:spacing w:line="360" w:lineRule="auto"/>
+        <w:ind w:firstLine="709"/>
+        <w:jc w:val="both"/>
+        <w:rPr>
+          <w:sz w:val="28"/>
+          <w:szCs w:val="28"/>
+        </w:rPr>
+      </w:pPr>
+      <w:r>
+        <w:rPr>
+          <w:sz w:val="28"/>
+          <w:szCs w:val="28"/>
+        </w:rPr>
+        <w:t>Появление коллизий при двойном хеширование происходит значительно реже, чем при открытой адресации с решением коллизий линейным методом. Если нет задачи построение оптимальной по памяти и времени работы хэш-таблицы, тогда стоит реализовывать решение коллизий с помощью двойного хеширования.</w:t>
+      </w:r>
+    </w:p>
+    <w:p>
+      <w:pPr>
+        <w:spacing w:line="360" w:lineRule="auto"/>
+        <w:ind w:firstLine="709"/>
+        <w:jc w:val="both"/>
+        <w:rPr>
+          <w:b/>
+          <w:caps/>
+          <w:sz w:val="28"/>
+          <w:szCs w:val="28"/>
+        </w:rPr>
+      </w:pPr>
+      <w:r>
+        <w:rPr>
+          <w:sz w:val="28"/>
+          <w:szCs w:val="28"/>
+        </w:rPr>
+        <w:br w:type="page"/>
+      </w:r>
+      <w:r>
+        <w:rPr>
+          <w:b/>
+          <w:caps/>
+          <w:sz w:val="28"/>
+          <w:szCs w:val="28"/>
+        </w:rPr>
+        <w:lastRenderedPageBreak/>
+        <w:t>список использованных источников</w:t>
+      </w:r>
+    </w:p>
+    <w:p>
+      <w:pPr>
+        <w:rPr>
           <w:color w:val="000000" w:themeColor="text1"/>
           <w:sz w:val="28"/>
           <w:szCs w:val="28"/>
         </w:rPr>
       </w:pPr>
-      <w:r>
-        <w:rPr>
-          <w:color w:val="000000" w:themeColor="text1"/>
-          <w:sz w:val="28"/>
-          <w:szCs w:val="28"/>
-        </w:rPr>
-        <w:t>1.</w:t>
-      </w:r>
-      <w:r>
-        <w:rPr>
-          <w:color w:val="000000" w:themeColor="text1"/>
+    </w:p>
+    <w:p>
+      <w:pPr>
+        <w:spacing w:line="360" w:lineRule="auto"/>
+        <w:ind w:firstLine="709"/>
+        <w:jc w:val="both"/>
+        <w:rPr>
+          <w:sz w:val="28"/>
+          <w:szCs w:val="28"/>
+        </w:rPr>
+      </w:pPr>
+      <w:r>
+        <w:rPr>
+          <w:sz w:val="28"/>
+          <w:szCs w:val="28"/>
+        </w:rPr>
+        <w:t>1</w:t>
+      </w:r>
+      <w:r>
+        <w:rPr>
+          <w:sz w:val="28"/>
+          <w:szCs w:val="28"/>
+        </w:rPr>
+        <w:t xml:space="preserve">. </w:t>
+      </w:r>
+      <w:proofErr w:type="spellStart"/>
+      <w:r>
+        <w:rPr>
+          <w:sz w:val="28"/>
+          <w:szCs w:val="28"/>
+        </w:rPr>
+        <w:t>Дасгупта</w:t>
+      </w:r>
+      <w:proofErr w:type="spellEnd"/>
+      <w:r>
+        <w:rPr>
+          <w:sz w:val="28"/>
+          <w:szCs w:val="28"/>
+        </w:rPr>
+        <w:t xml:space="preserve"> С. Алгоритмы</w:t>
+      </w:r>
+      <w:r>
+        <w:rPr>
           <w:sz w:val="28"/>
           <w:szCs w:val="28"/>
         </w:rPr>
         <w:t xml:space="preserve"> </w:t>
+      </w:r>
+      <w:r>
+        <w:rPr>
+          <w:sz w:val="28"/>
+          <w:szCs w:val="28"/>
+        </w:rPr>
+        <w:t xml:space="preserve">/ </w:t>
+      </w:r>
+      <w:r>
+        <w:rPr>
+          <w:sz w:val="28"/>
+          <w:szCs w:val="28"/>
+        </w:rPr>
+        <w:t xml:space="preserve">С. </w:t>
+      </w:r>
+      <w:proofErr w:type="spellStart"/>
+      <w:r>
+        <w:rPr>
+          <w:sz w:val="28"/>
+          <w:szCs w:val="28"/>
+        </w:rPr>
+        <w:t>Дасгупта</w:t>
+      </w:r>
+      <w:proofErr w:type="spellEnd"/>
+      <w:r>
+        <w:rPr>
+          <w:sz w:val="28"/>
+          <w:szCs w:val="28"/>
+        </w:rPr>
+        <w:t xml:space="preserve">, </w:t>
+      </w:r>
+      <w:r>
+        <w:rPr>
+          <w:sz w:val="28"/>
+          <w:szCs w:val="28"/>
+        </w:rPr>
+        <w:t xml:space="preserve">Х. </w:t>
+      </w:r>
+      <w:r>
+        <w:rPr>
+          <w:sz w:val="28"/>
+          <w:szCs w:val="28"/>
+        </w:rPr>
+        <w:t xml:space="preserve">Пападимитриу, </w:t>
+      </w:r>
+      <w:r>
+        <w:rPr>
+          <w:sz w:val="28"/>
+          <w:szCs w:val="28"/>
+        </w:rPr>
+        <w:t xml:space="preserve">У. </w:t>
+      </w:r>
+      <w:proofErr w:type="spellStart"/>
+      <w:r>
+        <w:rPr>
+          <w:sz w:val="28"/>
+          <w:szCs w:val="28"/>
+        </w:rPr>
+        <w:t>Вазирани</w:t>
+      </w:r>
+      <w:proofErr w:type="spellEnd"/>
+      <w:r>
+        <w:rPr>
+          <w:sz w:val="28"/>
+          <w:szCs w:val="28"/>
+        </w:rPr>
+        <w:t>:</w:t>
+      </w:r>
+      <w:r>
+        <w:rPr>
+          <w:sz w:val="28"/>
+          <w:szCs w:val="28"/>
+        </w:rPr>
+        <w:t xml:space="preserve"> Пер. с англ. под ред. А. </w:t>
+      </w:r>
+      <w:proofErr w:type="spellStart"/>
+      <w:r>
+        <w:rPr>
+          <w:sz w:val="28"/>
+          <w:szCs w:val="28"/>
+        </w:rPr>
+        <w:t>Шеня</w:t>
+      </w:r>
+      <w:proofErr w:type="spellEnd"/>
+      <w:r>
+        <w:rPr>
+          <w:sz w:val="28"/>
+          <w:szCs w:val="28"/>
+        </w:rPr>
+        <w:t>. –– М.: МЦНМО, 2014. –– 320 с.</w:t>
+      </w:r>
+    </w:p>
+    <w:p>
+      <w:pPr>
+        <w:spacing w:line="360" w:lineRule="auto"/>
+        <w:ind w:firstLine="709"/>
+        <w:jc w:val="both"/>
+        <w:rPr>
+          <w:sz w:val="28"/>
+          <w:szCs w:val="28"/>
+        </w:rPr>
+      </w:pPr>
+      <w:r>
+        <w:rPr>
+          <w:sz w:val="28"/>
+          <w:szCs w:val="28"/>
+        </w:rPr>
+        <w:t>2</w:t>
+      </w:r>
+      <w:r>
+        <w:rPr>
+          <w:sz w:val="28"/>
+          <w:szCs w:val="28"/>
+        </w:rPr>
+        <w:t xml:space="preserve">. </w:t>
+      </w:r>
+      <w:proofErr w:type="spellStart"/>
+      <w:r>
+        <w:rPr>
+          <w:sz w:val="28"/>
+          <w:szCs w:val="28"/>
+        </w:rPr>
+        <w:t>Кормен</w:t>
+      </w:r>
+      <w:proofErr w:type="spellEnd"/>
+      <w:r>
+        <w:rPr>
+          <w:sz w:val="28"/>
+          <w:szCs w:val="28"/>
+        </w:rPr>
+        <w:t xml:space="preserve"> Т.</w:t>
+      </w:r>
+      <w:r>
+        <w:rPr>
+          <w:sz w:val="28"/>
+          <w:szCs w:val="28"/>
+        </w:rPr>
+        <w:t xml:space="preserve"> Алгоритмы. Вводный курс</w:t>
+      </w:r>
+      <w:r>
+        <w:rPr>
+          <w:sz w:val="28"/>
+          <w:szCs w:val="28"/>
+        </w:rPr>
+        <w:t xml:space="preserve"> </w:t>
+      </w:r>
+      <w:r>
+        <w:rPr>
+          <w:sz w:val="28"/>
+          <w:szCs w:val="28"/>
+        </w:rPr>
+        <w:t>/</w:t>
+      </w:r>
+      <w:r>
+        <w:rPr>
+          <w:sz w:val="28"/>
+          <w:szCs w:val="28"/>
+        </w:rPr>
+        <w:t xml:space="preserve"> </w:t>
+      </w:r>
+      <w:r>
+        <w:rPr>
+          <w:sz w:val="28"/>
+          <w:szCs w:val="28"/>
+        </w:rPr>
+        <w:t xml:space="preserve">Т. Х. </w:t>
+      </w:r>
+      <w:proofErr w:type="spellStart"/>
+      <w:r>
+        <w:rPr>
+          <w:sz w:val="28"/>
+          <w:szCs w:val="28"/>
+        </w:rPr>
+        <w:t>Кормен</w:t>
+      </w:r>
+      <w:proofErr w:type="spellEnd"/>
+      <w:r>
+        <w:rPr>
+          <w:sz w:val="28"/>
+          <w:szCs w:val="28"/>
+        </w:rPr>
+        <w:t>.</w:t>
+      </w:r>
+      <w:r>
+        <w:rPr>
+          <w:sz w:val="28"/>
+          <w:szCs w:val="28"/>
+        </w:rPr>
+        <w:t>: Пер. с англ. - М.: ООО "И.Д. Вильям</w:t>
+      </w:r>
+      <w:r>
+        <w:rPr>
+          <w:sz w:val="28"/>
+          <w:szCs w:val="28"/>
+        </w:rPr>
+        <w:t>с</w:t>
+      </w:r>
+      <w:r>
+        <w:rPr>
+          <w:sz w:val="28"/>
+          <w:szCs w:val="28"/>
+        </w:rPr>
+        <w:t>", 2014. -</w:t>
+      </w:r>
+      <w:r>
+        <w:rPr>
+          <w:sz w:val="28"/>
+          <w:szCs w:val="28"/>
+        </w:rPr>
+        <w:t xml:space="preserve"> </w:t>
+      </w:r>
+      <w:r>
+        <w:rPr>
+          <w:sz w:val="28"/>
+          <w:szCs w:val="28"/>
+        </w:rPr>
+        <w:t>208 с.</w:t>
+      </w:r>
+    </w:p>
+    <w:p>
+      <w:pPr>
+        <w:spacing w:line="360" w:lineRule="auto"/>
+        <w:ind w:firstLine="709"/>
+        <w:jc w:val="both"/>
+        <w:rPr>
+          <w:sz w:val="28"/>
+          <w:szCs w:val="28"/>
+        </w:rPr>
+      </w:pPr>
+      <w:r>
+        <w:rPr>
+          <w:sz w:val="28"/>
+          <w:szCs w:val="28"/>
+        </w:rPr>
+        <w:t>3</w:t>
+      </w:r>
+      <w:r>
+        <w:rPr>
+          <w:sz w:val="28"/>
+          <w:szCs w:val="28"/>
+        </w:rPr>
+        <w:t xml:space="preserve">. </w:t>
+      </w:r>
+      <w:proofErr w:type="spellStart"/>
+      <w:r>
+        <w:rPr>
+          <w:sz w:val="28"/>
+          <w:szCs w:val="28"/>
+        </w:rPr>
+        <w:t>Кормен</w:t>
+      </w:r>
+      <w:proofErr w:type="spellEnd"/>
+      <w:r>
+        <w:rPr>
+          <w:sz w:val="28"/>
+          <w:szCs w:val="28"/>
+        </w:rPr>
+        <w:t xml:space="preserve"> Т. Алгоритмы: построение и анализ, 2-е издание </w:t>
+      </w:r>
+      <w:r>
+        <w:rPr>
+          <w:sz w:val="28"/>
+          <w:szCs w:val="28"/>
+        </w:rPr>
+        <w:t xml:space="preserve">/ </w:t>
+      </w:r>
+      <w:r>
+        <w:rPr>
+          <w:sz w:val="28"/>
+          <w:szCs w:val="28"/>
+        </w:rPr>
+        <w:t xml:space="preserve">Т. Х. </w:t>
+      </w:r>
+      <w:proofErr w:type="spellStart"/>
+      <w:r>
+        <w:rPr>
+          <w:sz w:val="28"/>
+          <w:szCs w:val="28"/>
+        </w:rPr>
+        <w:t>Кормен</w:t>
+      </w:r>
+      <w:proofErr w:type="spellEnd"/>
+      <w:r>
+        <w:rPr>
+          <w:sz w:val="28"/>
+          <w:szCs w:val="28"/>
+        </w:rPr>
+        <w:t xml:space="preserve">, Ч. И. </w:t>
+      </w:r>
+      <w:proofErr w:type="spellStart"/>
+      <w:r>
+        <w:rPr>
+          <w:sz w:val="28"/>
+          <w:szCs w:val="28"/>
+        </w:rPr>
+        <w:t>Лейзерсон</w:t>
+      </w:r>
+      <w:proofErr w:type="spellEnd"/>
+      <w:r>
+        <w:rPr>
+          <w:sz w:val="28"/>
+          <w:szCs w:val="28"/>
+        </w:rPr>
+        <w:t xml:space="preserve">, Р. Л. </w:t>
+      </w:r>
+      <w:proofErr w:type="spellStart"/>
+      <w:r>
+        <w:rPr>
+          <w:sz w:val="28"/>
+          <w:szCs w:val="28"/>
+        </w:rPr>
+        <w:t>Ривест</w:t>
+      </w:r>
+      <w:proofErr w:type="spellEnd"/>
+      <w:r>
+        <w:rPr>
+          <w:sz w:val="28"/>
+          <w:szCs w:val="28"/>
+        </w:rPr>
+        <w:t>, К. Штайн.: Пер. с англ. – М.: Издательский дом «Вильямс», 2011. – 1296 с.</w:t>
+      </w:r>
+    </w:p>
+    <w:p>
+      <w:pPr>
+        <w:spacing w:line="360" w:lineRule="auto"/>
+        <w:ind w:firstLine="709"/>
+        <w:jc w:val="both"/>
+        <w:rPr>
+          <w:sz w:val="28"/>
+          <w:szCs w:val="28"/>
+        </w:rPr>
+      </w:pPr>
+      <w:r>
+        <w:rPr>
+          <w:sz w:val="28"/>
+          <w:szCs w:val="28"/>
+        </w:rPr>
+        <w:t>4</w:t>
+      </w:r>
+      <w:r>
+        <w:rPr>
+          <w:sz w:val="28"/>
+          <w:szCs w:val="28"/>
+        </w:rPr>
+        <w:t xml:space="preserve">. </w:t>
+      </w:r>
+      <w:proofErr w:type="spellStart"/>
+      <w:r>
+        <w:rPr>
+          <w:sz w:val="28"/>
+          <w:szCs w:val="28"/>
+        </w:rPr>
+        <w:t>Лафоре</w:t>
+      </w:r>
+      <w:proofErr w:type="spellEnd"/>
+      <w:r>
+        <w:rPr>
+          <w:sz w:val="28"/>
+          <w:szCs w:val="28"/>
+        </w:rPr>
+        <w:t xml:space="preserve"> Р.</w:t>
+      </w:r>
+      <w:r>
+        <w:rPr>
+          <w:sz w:val="28"/>
+          <w:szCs w:val="28"/>
+        </w:rPr>
+        <w:t xml:space="preserve"> Структуры данных и алгоритмы в Java</w:t>
+      </w:r>
+      <w:r>
+        <w:rPr>
+          <w:sz w:val="28"/>
+          <w:szCs w:val="28"/>
+        </w:rPr>
+        <w:t xml:space="preserve">. Классика </w:t>
+      </w:r>
+      <w:r>
+        <w:rPr>
+          <w:sz w:val="28"/>
+          <w:szCs w:val="28"/>
+          <w:lang w:val="en-US"/>
+        </w:rPr>
+        <w:t>Computer</w:t>
+      </w:r>
+      <w:r>
+        <w:rPr>
+          <w:sz w:val="28"/>
+          <w:szCs w:val="28"/>
+        </w:rPr>
+        <w:t xml:space="preserve"> </w:t>
+      </w:r>
+      <w:r>
+        <w:rPr>
+          <w:sz w:val="28"/>
+          <w:szCs w:val="28"/>
+          <w:lang w:val="en-US"/>
+        </w:rPr>
+        <w:t>Science</w:t>
+      </w:r>
+      <w:r>
+        <w:rPr>
+          <w:sz w:val="28"/>
+          <w:szCs w:val="28"/>
+        </w:rPr>
+        <w:t xml:space="preserve">. </w:t>
+      </w:r>
+      <w:r>
+        <w:rPr>
+          <w:sz w:val="28"/>
+          <w:szCs w:val="28"/>
+        </w:rPr>
+        <w:t>2-е издание</w:t>
+      </w:r>
+      <w:r>
+        <w:rPr>
+          <w:sz w:val="28"/>
+          <w:szCs w:val="28"/>
+        </w:rPr>
+        <w:t xml:space="preserve"> / </w:t>
+      </w:r>
+      <w:r>
+        <w:rPr>
+          <w:sz w:val="28"/>
+          <w:szCs w:val="28"/>
+        </w:rPr>
+        <w:t xml:space="preserve">Р. </w:t>
+      </w:r>
+      <w:proofErr w:type="spellStart"/>
+      <w:r>
+        <w:rPr>
+          <w:sz w:val="28"/>
+          <w:szCs w:val="28"/>
+        </w:rPr>
+        <w:t>Лафоре</w:t>
+      </w:r>
+      <w:proofErr w:type="spellEnd"/>
+      <w:r>
+        <w:rPr>
+          <w:sz w:val="28"/>
+          <w:szCs w:val="28"/>
+        </w:rPr>
+        <w:t>. -  СПб.: Питер, 2013. – 704 с.</w:t>
+      </w:r>
+    </w:p>
+    <w:p>
+      <w:pPr>
+        <w:spacing w:line="360" w:lineRule="auto"/>
+        <w:ind w:firstLine="709"/>
+        <w:jc w:val="both"/>
+        <w:rPr>
+          <w:sz w:val="28"/>
+          <w:szCs w:val="28"/>
+        </w:rPr>
+      </w:pPr>
+      <w:r>
+        <w:rPr>
+          <w:sz w:val="28"/>
+          <w:szCs w:val="28"/>
+        </w:rPr>
+        <w:t xml:space="preserve">5. </w:t>
+      </w:r>
+      <w:proofErr w:type="spellStart"/>
+      <w:r>
+        <w:rPr>
+          <w:sz w:val="28"/>
+          <w:szCs w:val="28"/>
+        </w:rPr>
+        <w:t>Бхаргава</w:t>
+      </w:r>
+      <w:proofErr w:type="spellEnd"/>
+      <w:r>
+        <w:rPr>
+          <w:sz w:val="28"/>
+          <w:szCs w:val="28"/>
+        </w:rPr>
+        <w:t xml:space="preserve"> А. </w:t>
+      </w:r>
+      <w:proofErr w:type="spellStart"/>
+      <w:r>
+        <w:rPr>
+          <w:sz w:val="28"/>
+          <w:szCs w:val="28"/>
+        </w:rPr>
+        <w:t>Грокаем</w:t>
+      </w:r>
+      <w:proofErr w:type="spellEnd"/>
+      <w:r>
+        <w:rPr>
+          <w:sz w:val="28"/>
+          <w:szCs w:val="28"/>
+        </w:rPr>
+        <w:t xml:space="preserve"> алгоритмы. Иллюстрированное пособие для программистов и любопытствующих </w:t>
+      </w:r>
+      <w:r>
+        <w:rPr>
+          <w:sz w:val="28"/>
+          <w:szCs w:val="28"/>
+        </w:rPr>
+        <w:t xml:space="preserve">/ </w:t>
+      </w:r>
+      <w:r>
+        <w:rPr>
+          <w:sz w:val="28"/>
+          <w:szCs w:val="28"/>
+        </w:rPr>
+        <w:t xml:space="preserve">А. </w:t>
+      </w:r>
+      <w:proofErr w:type="spellStart"/>
+      <w:r>
+        <w:rPr>
+          <w:sz w:val="28"/>
+          <w:szCs w:val="28"/>
+        </w:rPr>
+        <w:t>Бхаргава</w:t>
+      </w:r>
+      <w:proofErr w:type="spellEnd"/>
+      <w:r>
+        <w:rPr>
+          <w:sz w:val="28"/>
+          <w:szCs w:val="28"/>
+        </w:rPr>
+        <w:t>. – СПб: Питер, 2017. – 288с.</w:t>
       </w:r>
     </w:p>
     <w:p>
@@ -4559,6 +5110,7 @@
           <w:sz w:val="28"/>
           <w:szCs w:val="28"/>
         </w:rPr>
+        <w:lastRenderedPageBreak/>
         <w:t>приложение А</w:t>
       </w:r>
     </w:p>
@@ -8842,7 +9394,7 @@
 </file>
 
 <file path=customXml/itemProps1.xml><?xml version="1.0" encoding="utf-8"?>
-<ds:datastoreItem xmlns:ds="http://schemas.openxmlformats.org/officeDocument/2006/customXml" ds:itemID="{3FB4DF1B-5B5F-4429-B5E5-D92909AAA81D}">
+<ds:datastoreItem xmlns:ds="http://schemas.openxmlformats.org/officeDocument/2006/customXml" ds:itemID="{346D1FDF-D7B8-4755-AE9A-9F476BE3E0E3}">
   <ds:schemaRefs>
     <ds:schemaRef ds:uri="http://schemas.openxmlformats.org/officeDocument/2006/bibliography"/>
   </ds:schemaRefs>

</xml_diff>